<commit_message>
Calendar plan v1.3 added + Assignment updated
</commit_message>
<xml_diff>
--- a/Week6. DB_UML_interfaces design/Lazarev_Glossary.v2.0.docx
+++ b/Week6. DB_UML_interfaces design/Lazarev_Glossary.v2.0.docx
@@ -69,7 +69,37 @@
           <w:rFonts w:ascii="Times New Roman" w:hAnsi="Times New Roman" w:cs="Times New Roman"/>
           <w:sz w:val="24"/>
         </w:rPr>
-        <w:t xml:space="preserve">Задача – задание, предоставляемое пользователю системой в ходе изучения того или иного раздела, которое включает в себя условие, ограничения по времени и памяти, и набор тестов, на которых будет проверено решение. </w:t>
+        <w:t>Задача – задание, предоставляемое пользователю системой в ходе изучения того или иного раздела, которое включает в себя условие, ограничения по времени и памяти,</w:t>
+      </w:r>
+      <w:r>
+        <w:rPr>
+          <w:rFonts w:ascii="Times New Roman" w:hAnsi="Times New Roman" w:cs="Times New Roman"/>
+          <w:sz w:val="24"/>
+        </w:rPr>
+        <w:t xml:space="preserve"> </w:t>
+      </w:r>
+      <w:r>
+        <w:rPr>
+          <w:rFonts w:ascii="Times New Roman" w:hAnsi="Times New Roman" w:cs="Times New Roman"/>
+          <w:sz w:val="24"/>
+        </w:rPr>
+        <w:t>затрачиваемых на исполнение решения</w:t>
+      </w:r>
+      <w:r>
+        <w:rPr>
+          <w:rFonts w:ascii="Times New Roman" w:hAnsi="Times New Roman" w:cs="Times New Roman"/>
+          <w:sz w:val="24"/>
+        </w:rPr>
+        <w:t>,</w:t>
+      </w:r>
+      <w:bookmarkStart w:id="0" w:name="_GoBack"/>
+      <w:bookmarkEnd w:id="0"/>
+      <w:r>
+        <w:rPr>
+          <w:rFonts w:ascii="Times New Roman" w:hAnsi="Times New Roman" w:cs="Times New Roman"/>
+          <w:sz w:val="24"/>
+        </w:rPr>
+        <w:t xml:space="preserve"> и набор тестов, на которых будет проверено решение. </w:t>
       </w:r>
       <w:r>
         <w:rPr>
@@ -472,22 +502,12 @@
           <w:sz w:val="24"/>
         </w:rPr>
       </w:pPr>
-      <w:bookmarkStart w:id="0" w:name="_GoBack"/>
-      <w:proofErr w:type="spellStart"/>
-      <w:r>
-        <w:rPr>
-          <w:rFonts w:ascii="Times New Roman" w:hAnsi="Times New Roman" w:cs="Times New Roman"/>
-          <w:sz w:val="24"/>
-        </w:rPr>
-        <w:t>Фидбэк</w:t>
-      </w:r>
-      <w:proofErr w:type="spellEnd"/>
-      <w:r>
-        <w:rPr>
-          <w:rFonts w:ascii="Times New Roman" w:hAnsi="Times New Roman" w:cs="Times New Roman"/>
-          <w:sz w:val="24"/>
-        </w:rPr>
-        <w:t xml:space="preserve"> – </w:t>
+      <w:r>
+        <w:rPr>
+          <w:rFonts w:ascii="Times New Roman" w:hAnsi="Times New Roman" w:cs="Times New Roman"/>
+          <w:sz w:val="24"/>
+        </w:rPr>
+        <w:t xml:space="preserve">Фидбэк – </w:t>
       </w:r>
       <w:r>
         <w:rPr>
@@ -524,7 +544,6 @@
         </w:rPr>
         <w:t>.</w:t>
       </w:r>
-      <w:bookmarkEnd w:id="0"/>
     </w:p>
     <w:sectPr>
       <w:pgSz w:w="11906" w:h="16838"/>

</xml_diff>